<commit_message>
finished updating website to include graduation data and some minor improvements.
</commit_message>
<xml_diff>
--- a/work_experience.docx
+++ b/work_experience.docx
@@ -1,6 +1,6 @@
 
 <file path=word/document.xml><?xml version="1.0" encoding="utf-8"?>
-<w:document xmlns:wpc="http://schemas.microsoft.com/office/word/2010/wordprocessingCanvas" xmlns:cx="http://schemas.microsoft.com/office/drawing/2014/chartex" xmlns:cx1="http://schemas.microsoft.com/office/drawing/2015/9/8/chartex" xmlns:cx2="http://schemas.microsoft.com/office/drawing/2015/10/21/chartex" xmlns:cx3="http://schemas.microsoft.com/office/drawing/2016/5/9/chartex" xmlns:cx4="http://schemas.microsoft.com/office/drawing/2016/5/10/chartex" xmlns:cx5="http://schemas.microsoft.com/office/drawing/2016/5/11/chartex" xmlns:cx6="http://schemas.microsoft.com/office/drawing/2016/5/12/chartex" xmlns:cx7="http://schemas.microsoft.com/office/drawing/2016/5/13/chartex" xmlns:cx8="http://schemas.microsoft.com/office/drawing/2016/5/14/chartex" xmlns:mc="http://schemas.openxmlformats.org/markup-compatibility/2006" xmlns:aink="http://schemas.microsoft.com/office/drawing/2016/ink" xmlns:am3d="http://schemas.microsoft.com/office/drawing/2017/model3d" xmlns:o="urn:schemas-microsoft-com:office:office" xmlns:r="http://schemas.openxmlformats.org/officeDocument/2006/relationships" xmlns:m="http://schemas.openxmlformats.org/officeDocument/2006/math" xmlns:v="urn:schemas-microsoft-com:vml" xmlns:wp14="http://schemas.microsoft.com/office/word/2010/wordprocessingDrawing" xmlns:wp="http://schemas.openxmlformats.org/drawingml/2006/wordprocessingDrawing" xmlns:w10="urn:schemas-microsoft-com:office:word" xmlns:w="http://schemas.openxmlformats.org/wordprocessingml/2006/main" xmlns:w14="http://schemas.microsoft.com/office/word/2010/wordml" xmlns:w15="http://schemas.microsoft.com/office/word/2012/wordml" xmlns:w16cex="http://schemas.microsoft.com/office/word/2018/wordml/cex" xmlns:w16cid="http://schemas.microsoft.com/office/word/2016/wordml/cid" xmlns:w16="http://schemas.microsoft.com/office/word/2018/wordml" xmlns:w16sdtdh="http://schemas.microsoft.com/office/word/2020/wordml/sdtdatahash" xmlns:w16se="http://schemas.microsoft.com/office/word/2015/wordml/symex" xmlns:wpg="http://schemas.microsoft.com/office/word/2010/wordprocessingGroup" xmlns:wpi="http://schemas.microsoft.com/office/word/2010/wordprocessingInk" xmlns:wne="http://schemas.microsoft.com/office/word/2006/wordml" xmlns:wps="http://schemas.microsoft.com/office/word/2010/wordprocessingShape" mc:Ignorable="w14 w15 w16se w16cid w16 w16cex w16sdtdh wp14">
+<w:document xmlns:wpc="http://schemas.microsoft.com/office/word/2010/wordprocessingCanvas" xmlns:cx="http://schemas.microsoft.com/office/drawing/2014/chartex" xmlns:cx1="http://schemas.microsoft.com/office/drawing/2015/9/8/chartex" xmlns:cx2="http://schemas.microsoft.com/office/drawing/2015/10/21/chartex" xmlns:cx3="http://schemas.microsoft.com/office/drawing/2016/5/9/chartex" xmlns:cx4="http://schemas.microsoft.com/office/drawing/2016/5/10/chartex" xmlns:cx5="http://schemas.microsoft.com/office/drawing/2016/5/11/chartex" xmlns:cx6="http://schemas.microsoft.com/office/drawing/2016/5/12/chartex" xmlns:cx7="http://schemas.microsoft.com/office/drawing/2016/5/13/chartex" xmlns:cx8="http://schemas.microsoft.com/office/drawing/2016/5/14/chartex" xmlns:mc="http://schemas.openxmlformats.org/markup-compatibility/2006" xmlns:aink="http://schemas.microsoft.com/office/drawing/2016/ink" xmlns:am3d="http://schemas.microsoft.com/office/drawing/2017/model3d" xmlns:o="urn:schemas-microsoft-com:office:office" xmlns:oel="http://schemas.microsoft.com/office/2019/extlst" xmlns:r="http://schemas.openxmlformats.org/officeDocument/2006/relationships" xmlns:m="http://schemas.openxmlformats.org/officeDocument/2006/math" xmlns:v="urn:schemas-microsoft-com:vml" xmlns:wp14="http://schemas.microsoft.com/office/word/2010/wordprocessingDrawing" xmlns:wp="http://schemas.openxmlformats.org/drawingml/2006/wordprocessingDrawing" xmlns:w10="urn:schemas-microsoft-com:office:word" xmlns:w="http://schemas.openxmlformats.org/wordprocessingml/2006/main" xmlns:w14="http://schemas.microsoft.com/office/word/2010/wordml" xmlns:w15="http://schemas.microsoft.com/office/word/2012/wordml" xmlns:w16cex="http://schemas.microsoft.com/office/word/2018/wordml/cex" xmlns:w16cid="http://schemas.microsoft.com/office/word/2016/wordml/cid" xmlns:w16="http://schemas.microsoft.com/office/word/2018/wordml" xmlns:w16sdtdh="http://schemas.microsoft.com/office/word/2020/wordml/sdtdatahash" xmlns:w16se="http://schemas.microsoft.com/office/word/2015/wordml/symex" xmlns:wpg="http://schemas.microsoft.com/office/word/2010/wordprocessingGroup" xmlns:wpi="http://schemas.microsoft.com/office/word/2010/wordprocessingInk" xmlns:wne="http://schemas.microsoft.com/office/word/2006/wordml" xmlns:wps="http://schemas.microsoft.com/office/word/2010/wordprocessingShape" mc:Ignorable="w14 w15 w16se w16cid w16 w16cex w16sdtdh wp14">
   <w:body>
     <w:p>
       <w:pPr>
@@ -11,6 +11,7 @@
           <w:rFonts w:ascii="Calibri"/>
           <w:b/>
           <w:sz w:val="28"/>
+          <w:u w:val="single"/>
         </w:rPr>
       </w:pPr>
       <w:r>
@@ -20,18 +21,187 @@
           <w:sz w:val="28"/>
           <w:u w:val="single"/>
         </w:rPr>
-        <w:t>Experience Lis</w:t>
-      </w:r>
-      <w:r>
+        <w:t>Experience List</w:t>
+      </w:r>
+    </w:p>
+    <w:p>
+      <w:pPr>
+        <w:spacing w:before="25"/>
+        <w:ind w:left="2880" w:right="3656" w:firstLine="720"/>
+        <w:jc w:val="center"/>
         <w:rPr>
           <w:rFonts w:ascii="Calibri"/>
           <w:b/>
           <w:sz w:val="28"/>
-          <w:u w:val="single"/>
-        </w:rPr>
-        <w:t>t</w:t>
-      </w:r>
-    </w:p>
+        </w:rPr>
+      </w:pPr>
+    </w:p>
+    <w:p/>
+    <w:p>
+      <w:r>
+        <w:t>202</w:t>
+      </w:r>
+      <w:r>
+        <w:t>4</w:t>
+      </w:r>
+      <w:r>
+        <w:t xml:space="preserve"> – </w:t>
+      </w:r>
+      <w:r>
+        <w:t>Current</w:t>
+      </w:r>
+      <w:r>
+        <w:tab/>
+      </w:r>
+      <w:r>
+        <w:tab/>
+      </w:r>
+      <w:r>
+        <w:rPr>
+          <w:b/>
+          <w:bCs/>
+        </w:rPr>
+        <w:t>Bioinformatician I</w:t>
+      </w:r>
+      <w:r>
+        <w:rPr>
+          <w:b/>
+          <w:bCs/>
+        </w:rPr>
+        <w:t xml:space="preserve">, </w:t>
+      </w:r>
+      <w:r>
+        <w:rPr>
+          <w:i/>
+          <w:iCs/>
+        </w:rPr>
+        <w:t>Brigham and Women’s Hospital</w:t>
+      </w:r>
+      <w:r>
+        <w:rPr>
+          <w:i/>
+          <w:iCs/>
+        </w:rPr>
+        <w:t xml:space="preserve">, </w:t>
+      </w:r>
+      <w:r>
+        <w:t>Boston</w:t>
+      </w:r>
+      <w:r>
+        <w:t xml:space="preserve"> MA</w:t>
+      </w:r>
+    </w:p>
+    <w:p/>
+    <w:p/>
+    <w:p>
+      <w:r>
+        <w:t>2022 – 2023</w:t>
+      </w:r>
+      <w:r>
+        <w:tab/>
+      </w:r>
+      <w:r>
+        <w:tab/>
+      </w:r>
+      <w:r>
+        <w:rPr>
+          <w:b/>
+          <w:bCs/>
+        </w:rPr>
+        <w:t>Temp Research</w:t>
+      </w:r>
+      <w:r>
+        <w:rPr>
+          <w:b/>
+          <w:bCs/>
+        </w:rPr>
+        <w:t>,</w:t>
+      </w:r>
+      <w:r>
+        <w:rPr>
+          <w:b/>
+          <w:bCs/>
+        </w:rPr>
+        <w:t xml:space="preserve"> </w:t>
+      </w:r>
+      <w:r>
+        <w:rPr>
+          <w:i/>
+          <w:iCs/>
+        </w:rPr>
+        <w:t>Brigham and Women’s Hospital</w:t>
+      </w:r>
+      <w:r>
+        <w:rPr>
+          <w:i/>
+          <w:iCs/>
+        </w:rPr>
+        <w:t xml:space="preserve">, </w:t>
+      </w:r>
+      <w:r>
+        <w:t>Boston</w:t>
+      </w:r>
+      <w:r>
+        <w:t xml:space="preserve"> MA</w:t>
+      </w:r>
+    </w:p>
+    <w:p/>
+    <w:p/>
+    <w:p>
+      <w:r>
+        <w:t>202</w:t>
+      </w:r>
+      <w:r>
+        <w:t xml:space="preserve">2 </w:t>
+      </w:r>
+      <w:r>
+        <w:t>–</w:t>
+      </w:r>
+      <w:r>
+        <w:t xml:space="preserve"> 2023</w:t>
+      </w:r>
+      <w:r>
+        <w:tab/>
+      </w:r>
+      <w:r>
+        <w:tab/>
+      </w:r>
+      <w:r>
+        <w:rPr>
+          <w:b/>
+          <w:bCs/>
+        </w:rPr>
+        <w:t>Undergraduate Researcher</w:t>
+      </w:r>
+      <w:r>
+        <w:rPr>
+          <w:b/>
+          <w:bCs/>
+        </w:rPr>
+        <w:t xml:space="preserve"> </w:t>
+      </w:r>
+      <w:r>
+        <w:rPr>
+          <w:i/>
+          <w:iCs/>
+        </w:rPr>
+        <w:t xml:space="preserve">UMass Boston’s MPSYCH Lab, </w:t>
+      </w:r>
+      <w:r>
+        <w:t xml:space="preserve">Boston </w:t>
+      </w:r>
+      <w:r>
+        <w:t>MA</w:t>
+      </w:r>
+      <w:r>
+        <w:rPr>
+          <w:i/>
+          <w:iCs/>
+        </w:rPr>
+        <w:t xml:space="preserve"> </w:t>
+      </w:r>
+    </w:p>
+    <w:p/>
     <w:p/>
     <w:p>
       <w:r>
@@ -72,20 +242,36 @@
     <w:p/>
     <w:p>
       <w:r>
-        <w:t>2018 – 2020</w:t>
-      </w:r>
-      <w:r>
-        <w:tab/>
-      </w:r>
-      <w:r>
-        <w:tab/>
-      </w:r>
-      <w:r>
-        <w:rPr>
-          <w:b/>
-          <w:bCs/>
-        </w:rPr>
-        <w:t xml:space="preserve">Work Study, </w:t>
+        <w:t>201</w:t>
+      </w:r>
+      <w:r>
+        <w:t>9</w:t>
+      </w:r>
+      <w:r>
+        <w:t xml:space="preserve"> – 20</w:t>
+      </w:r>
+      <w:r>
+        <w:t>20</w:t>
+      </w:r>
+      <w:r>
+        <w:tab/>
+      </w:r>
+      <w:r>
+        <w:tab/>
+      </w:r>
+      <w:r>
+        <w:rPr>
+          <w:b/>
+          <w:bCs/>
+        </w:rPr>
+        <w:t>IT Department</w:t>
+      </w:r>
+      <w:r>
+        <w:rPr>
+          <w:b/>
+          <w:bCs/>
+        </w:rPr>
+        <w:t xml:space="preserve">, </w:t>
       </w:r>
       <w:r>
         <w:rPr>
@@ -98,47 +284,54 @@
         <w:t>Pittsfield MA</w:t>
       </w:r>
     </w:p>
-    <w:p>
-      <w:pPr>
-        <w:pStyle w:val="ListParagraph"/>
-        <w:numPr>
-          <w:ilvl w:val="0"/>
-          <w:numId w:val="1"/>
-        </w:numPr>
-      </w:pPr>
-      <w:r>
-        <w:t>2018- 2019</w:t>
-      </w:r>
-      <w:r>
-        <w:tab/>
-        <w:t xml:space="preserve">Computer Lab Assistant </w:t>
-      </w:r>
-    </w:p>
-    <w:p>
-      <w:pPr>
-        <w:pStyle w:val="ListParagraph"/>
-        <w:numPr>
-          <w:ilvl w:val="0"/>
-          <w:numId w:val="1"/>
-        </w:numPr>
-      </w:pPr>
-      <w:r>
-        <w:t xml:space="preserve">2019 </w:t>
-      </w:r>
-      <w:r>
-        <w:t>– 2020</w:t>
-      </w:r>
-      <w:r>
-        <w:tab/>
-        <w:t xml:space="preserve">IT Department </w:t>
-      </w:r>
-    </w:p>
-    <w:p>
-      <w:pPr>
-        <w:pStyle w:val="ListParagraph"/>
-        <w:ind w:left="2880"/>
-      </w:pPr>
-    </w:p>
+    <w:p/>
+    <w:p/>
+    <w:p>
+      <w:r>
+        <w:t>2018 – 20</w:t>
+      </w:r>
+      <w:r>
+        <w:t>19</w:t>
+      </w:r>
+      <w:r>
+        <w:tab/>
+      </w:r>
+      <w:r>
+        <w:tab/>
+      </w:r>
+      <w:r>
+        <w:rPr>
+          <w:b/>
+          <w:bCs/>
+        </w:rPr>
+        <w:t xml:space="preserve">Computer Lab </w:t>
+      </w:r>
+      <w:r>
+        <w:rPr>
+          <w:b/>
+          <w:bCs/>
+        </w:rPr>
+        <w:t>Assistant</w:t>
+      </w:r>
+      <w:r>
+        <w:rPr>
+          <w:b/>
+          <w:bCs/>
+        </w:rPr>
+        <w:t xml:space="preserve">, </w:t>
+      </w:r>
+      <w:r>
+        <w:rPr>
+          <w:i/>
+          <w:iCs/>
+        </w:rPr>
+        <w:t xml:space="preserve">Berkshire Community College, </w:t>
+      </w:r>
+      <w:r>
+        <w:t>Pittsfield MA</w:t>
+      </w:r>
+    </w:p>
+    <w:p/>
     <w:p/>
     <w:p>
       <w:r>
@@ -488,7 +681,21 @@
           <w:b/>
           <w:bCs/>
         </w:rPr>
-        <w:t xml:space="preserve">Dairy/Frozen foods Stocker, </w:t>
+        <w:t xml:space="preserve">Dairy/Frozen </w:t>
+      </w:r>
+      <w:r>
+        <w:rPr>
+          <w:b/>
+          <w:bCs/>
+        </w:rPr>
+        <w:t>F</w:t>
+      </w:r>
+      <w:r>
+        <w:rPr>
+          <w:b/>
+          <w:bCs/>
+        </w:rPr>
+        <w:t xml:space="preserve">oods, </w:t>
       </w:r>
       <w:r>
         <w:rPr>
@@ -561,27 +768,8 @@
         <w:t>Lanesborough MA</w:t>
       </w:r>
     </w:p>
-    <w:p/>
-    <w:p/>
-    <w:p/>
-    <w:p/>
-    <w:p>
-      <w:pPr>
-        <w:rPr>
-          <w:i/>
-          <w:iCs/>
-        </w:rPr>
-      </w:pPr>
-      <w:r>
-        <w:rPr>
-          <w:i/>
-          <w:iCs/>
-        </w:rPr>
-        <w:t xml:space="preserve"> </w:t>
-      </w:r>
-    </w:p>
     <w:sectPr>
-      <w:pgSz w:w="12240" w:h="15840"/>
+      <w:pgSz w:w="12240" w:h="18000"/>
       <w:pgMar w:top="720" w:right="720" w:bottom="720" w:left="720" w:header="720" w:footer="720" w:gutter="0"/>
       <w:cols w:space="720"/>
       <w:docGrid w:linePitch="360"/>
@@ -591,7 +779,7 @@
 </file>
 
 <file path=word/numbering.xml><?xml version="1.0" encoding="utf-8"?>
-<w:numbering xmlns:wpc="http://schemas.microsoft.com/office/word/2010/wordprocessingCanvas" xmlns:cx="http://schemas.microsoft.com/office/drawing/2014/chartex" xmlns:cx1="http://schemas.microsoft.com/office/drawing/2015/9/8/chartex" xmlns:cx2="http://schemas.microsoft.com/office/drawing/2015/10/21/chartex" xmlns:cx3="http://schemas.microsoft.com/office/drawing/2016/5/9/chartex" xmlns:cx4="http://schemas.microsoft.com/office/drawing/2016/5/10/chartex" xmlns:cx5="http://schemas.microsoft.com/office/drawing/2016/5/11/chartex" xmlns:cx6="http://schemas.microsoft.com/office/drawing/2016/5/12/chartex" xmlns:cx7="http://schemas.microsoft.com/office/drawing/2016/5/13/chartex" xmlns:cx8="http://schemas.microsoft.com/office/drawing/2016/5/14/chartex" xmlns:mc="http://schemas.openxmlformats.org/markup-compatibility/2006" xmlns:aink="http://schemas.microsoft.com/office/drawing/2016/ink" xmlns:am3d="http://schemas.microsoft.com/office/drawing/2017/model3d" xmlns:o="urn:schemas-microsoft-com:office:office" xmlns:r="http://schemas.openxmlformats.org/officeDocument/2006/relationships" xmlns:m="http://schemas.openxmlformats.org/officeDocument/2006/math" xmlns:v="urn:schemas-microsoft-com:vml" xmlns:wp14="http://schemas.microsoft.com/office/word/2010/wordprocessingDrawing" xmlns:wp="http://schemas.openxmlformats.org/drawingml/2006/wordprocessingDrawing" xmlns:w10="urn:schemas-microsoft-com:office:word" xmlns:w="http://schemas.openxmlformats.org/wordprocessingml/2006/main" xmlns:w14="http://schemas.microsoft.com/office/word/2010/wordml" xmlns:w15="http://schemas.microsoft.com/office/word/2012/wordml" xmlns:w16cex="http://schemas.microsoft.com/office/word/2018/wordml/cex" xmlns:w16cid="http://schemas.microsoft.com/office/word/2016/wordml/cid" xmlns:w16="http://schemas.microsoft.com/office/word/2018/wordml" xmlns:w16sdtdh="http://schemas.microsoft.com/office/word/2020/wordml/sdtdatahash" xmlns:w16se="http://schemas.microsoft.com/office/word/2015/wordml/symex" xmlns:wpg="http://schemas.microsoft.com/office/word/2010/wordprocessingGroup" xmlns:wpi="http://schemas.microsoft.com/office/word/2010/wordprocessingInk" xmlns:wne="http://schemas.microsoft.com/office/word/2006/wordml" xmlns:wps="http://schemas.microsoft.com/office/word/2010/wordprocessingShape" mc:Ignorable="w14 w15 w16se w16cid w16 w16cex w16sdtdh wp14">
+<w:numbering xmlns:wpc="http://schemas.microsoft.com/office/word/2010/wordprocessingCanvas" xmlns:cx="http://schemas.microsoft.com/office/drawing/2014/chartex" xmlns:cx1="http://schemas.microsoft.com/office/drawing/2015/9/8/chartex" xmlns:cx2="http://schemas.microsoft.com/office/drawing/2015/10/21/chartex" xmlns:cx3="http://schemas.microsoft.com/office/drawing/2016/5/9/chartex" xmlns:cx4="http://schemas.microsoft.com/office/drawing/2016/5/10/chartex" xmlns:cx5="http://schemas.microsoft.com/office/drawing/2016/5/11/chartex" xmlns:cx6="http://schemas.microsoft.com/office/drawing/2016/5/12/chartex" xmlns:cx7="http://schemas.microsoft.com/office/drawing/2016/5/13/chartex" xmlns:cx8="http://schemas.microsoft.com/office/drawing/2016/5/14/chartex" xmlns:mc="http://schemas.openxmlformats.org/markup-compatibility/2006" xmlns:aink="http://schemas.microsoft.com/office/drawing/2016/ink" xmlns:am3d="http://schemas.microsoft.com/office/drawing/2017/model3d" xmlns:o="urn:schemas-microsoft-com:office:office" xmlns:oel="http://schemas.microsoft.com/office/2019/extlst" xmlns:r="http://schemas.openxmlformats.org/officeDocument/2006/relationships" xmlns:m="http://schemas.openxmlformats.org/officeDocument/2006/math" xmlns:v="urn:schemas-microsoft-com:vml" xmlns:wp14="http://schemas.microsoft.com/office/word/2010/wordprocessingDrawing" xmlns:wp="http://schemas.openxmlformats.org/drawingml/2006/wordprocessingDrawing" xmlns:w10="urn:schemas-microsoft-com:office:word" xmlns:w="http://schemas.openxmlformats.org/wordprocessingml/2006/main" xmlns:w14="http://schemas.microsoft.com/office/word/2010/wordml" xmlns:w15="http://schemas.microsoft.com/office/word/2012/wordml" xmlns:w16cex="http://schemas.microsoft.com/office/word/2018/wordml/cex" xmlns:w16cid="http://schemas.microsoft.com/office/word/2016/wordml/cid" xmlns:w16="http://schemas.microsoft.com/office/word/2018/wordml" xmlns:w16sdtdh="http://schemas.microsoft.com/office/word/2020/wordml/sdtdatahash" xmlns:w16se="http://schemas.microsoft.com/office/word/2015/wordml/symex" xmlns:wpg="http://schemas.microsoft.com/office/word/2010/wordprocessingGroup" xmlns:wpi="http://schemas.microsoft.com/office/word/2010/wordprocessingInk" xmlns:wne="http://schemas.microsoft.com/office/word/2006/wordml" xmlns:wps="http://schemas.microsoft.com/office/word/2010/wordprocessingShape" mc:Ignorable="w14 w15 w16se w16cid w16 w16cex w16sdtdh wp14">
   <w:abstractNum w:abstractNumId="0" w15:restartNumberingAfterBreak="0">
     <w:nsid w:val="02440ECA"/>
     <w:multiLevelType w:val="hybridMultilevel"/>
@@ -705,7 +893,7 @@
       </w:rPr>
     </w:lvl>
   </w:abstractNum>
-  <w:num w:numId="1">
+  <w:num w:numId="1" w16cid:durableId="1738242953">
     <w:abstractNumId w:val="0"/>
   </w:num>
 </w:numbering>
@@ -1109,7 +1297,7 @@
   <w:style w:type="paragraph" w:default="1" w:styleId="Normal">
     <w:name w:val="Normal"/>
     <w:qFormat/>
-    <w:rsid w:val="001518AA"/>
+    <w:rsid w:val="002C39F9"/>
     <w:pPr>
       <w:widowControl w:val="0"/>
       <w:autoSpaceDE w:val="0"/>
@@ -1455,4 +1643,16 @@
     </a:ext>
   </a:extLst>
 </a:theme>
+</file>
+
+<file path=customXml/item1.xml><?xml version="1.0" encoding="utf-8"?>
+<b:Sources xmlns:b="http://schemas.openxmlformats.org/officeDocument/2006/bibliography" xmlns="http://schemas.openxmlformats.org/officeDocument/2006/bibliography" SelectedStyle="\APASixthEditionOfficeOnline.xsl" StyleName="APA" Version="6"/>
+</file>
+
+<file path=customXml/itemProps1.xml><?xml version="1.0" encoding="utf-8"?>
+<ds:datastoreItem xmlns:ds="http://schemas.openxmlformats.org/officeDocument/2006/customXml" ds:itemID="{02B3497F-C7B1-49B2-B1B5-0B8350834CDD}">
+  <ds:schemaRefs>
+    <ds:schemaRef ds:uri="http://schemas.openxmlformats.org/officeDocument/2006/bibliography"/>
+  </ds:schemaRefs>
+</ds:datastoreItem>
 </file>
</xml_diff>